<commit_message>
changes for presentation and notes
</commit_message>
<xml_diff>
--- a/Notes for defence.docx
+++ b/Notes for defence.docx
@@ -138,19 +138,7 @@
     <w:p/>
     <w:p>
       <w:r>
-        <w:t xml:space="preserve">There are different groups of users in the fishery </w:t>
-      </w:r>
-      <w:proofErr w:type="gramStart"/>
-      <w:r>
-        <w:t>domain  like</w:t>
-      </w:r>
-      <w:proofErr w:type="gramEnd"/>
-      <w:r>
-        <w:t xml:space="preserve"> fishery management companies, environmental policy issuers and simple fishermen etc. All of them need to get different data and analyze it in some way. For example, marine environmentalists analyze data about the quantity of fish in a particular region, they issue </w:t>
-      </w:r>
-      <w:proofErr w:type="gramStart"/>
-      <w:r>
-        <w:t xml:space="preserve">quotas </w:t>
+        <w:t>There are different groups of users in the fishery domain like fishery management companies, environmental policy issuers and simple fishermen etc. All of them need to get different data and analyze it in some way. For example, marine environmentalists analyze data about the quantity of fish in a particular region, they issue quotas</w:t>
       </w:r>
       <w:r>
         <w:rPr>
@@ -159,11 +147,7 @@
         <w:t> </w:t>
       </w:r>
       <w:r>
-        <w:t>for</w:t>
-      </w:r>
-      <w:proofErr w:type="gramEnd"/>
-      <w:r>
-        <w:t xml:space="preserve"> fishery companies. After that companies analyze the fish stock market, plan, and distribute information to their employees in a way that it is optimized and profitable. </w:t>
+        <w:t xml:space="preserve">for fishery companies. After that companies analyze the fish stock market, plan, and distribute information to their employees in a way that it is optimized and profitable. </w:t>
       </w:r>
     </w:p>
     <w:p>
@@ -188,7 +172,7 @@
     <w:p>
       <w:r>
         <w:lastRenderedPageBreak/>
-        <w:t>Slide 5 – 6</w:t>
+        <w:t>Slide 5</w:t>
       </w:r>
     </w:p>
     <w:p/>
@@ -273,13 +257,13 @@
         <w:rPr>
           <w:lang w:val="en-US"/>
         </w:rPr>
-        <w:t xml:space="preserve">Slide 7 </w:t>
+        <w:t xml:space="preserve">Slide </w:t>
       </w:r>
       <w:r>
         <w:rPr>
           <w:lang w:val="en-US"/>
         </w:rPr>
-        <w:t>- 8</w:t>
+        <w:t>6</w:t>
       </w:r>
     </w:p>
     <w:p>
@@ -314,7 +298,7 @@
         <w:t xml:space="preserve">Slide </w:t>
       </w:r>
       <w:r>
-        <w:t>9 - 10</w:t>
+        <w:t>7</w:t>
       </w:r>
     </w:p>
     <w:p/>
@@ -335,7 +319,7 @@
         <w:t xml:space="preserve">Slide </w:t>
       </w:r>
       <w:r>
-        <w:t>11 - 12</w:t>
+        <w:t>8</w:t>
       </w:r>
     </w:p>
     <w:p/>
@@ -347,10 +331,10 @@
     <w:p/>
     <w:p>
       <w:r>
-        <w:t>Slide 1</w:t>
-      </w:r>
-      <w:r>
-        <w:t>3</w:t>
+        <w:t>Slide</w:t>
+      </w:r>
+      <w:r>
+        <w:t xml:space="preserve"> 9</w:t>
       </w:r>
     </w:p>
     <w:p/>
@@ -443,7 +427,7 @@
         <w:t>Slide 1</w:t>
       </w:r>
       <w:r>
-        <w:t>4</w:t>
+        <w:t>0</w:t>
       </w:r>
     </w:p>
     <w:p/>
@@ -493,7 +477,7 @@
         <w:t>Slide 1</w:t>
       </w:r>
       <w:r>
-        <w:t>5</w:t>
+        <w:t>1</w:t>
       </w:r>
     </w:p>
     <w:p/>
@@ -610,7 +594,7 @@
         <w:t>Slide 1</w:t>
       </w:r>
       <w:r>
-        <w:t>6</w:t>
+        <w:t>2</w:t>
       </w:r>
     </w:p>
     <w:p>
@@ -643,7 +627,10 @@
         <w:t xml:space="preserve">Slide </w:t>
       </w:r>
       <w:r>
-        <w:t>17 - 18</w:t>
+        <w:t>1</w:t>
+      </w:r>
+      <w:r>
+        <w:t>3 - 14</w:t>
       </w:r>
     </w:p>
     <w:p>
@@ -737,7 +724,10 @@
     </w:p>
     <w:p>
       <w:r>
-        <w:t>Slide 19 - 20</w:t>
+        <w:t>Slide 1</w:t>
+      </w:r>
+      <w:r>
+        <w:t>5 - 16</w:t>
       </w:r>
     </w:p>
     <w:p/>
@@ -777,7 +767,10 @@
     <w:p/>
     <w:p>
       <w:r>
-        <w:t>Slide 21 – 22</w:t>
+        <w:t xml:space="preserve">Slide </w:t>
+      </w:r>
+      <w:r>
+        <w:t>17 - 18</w:t>
       </w:r>
     </w:p>
     <w:p/>
@@ -802,6 +795,7 @@
         <w:t xml:space="preserve"> types and provinces. Bullet points and labels represent years. This visualization helps users to clearly see the correlation between price and quantities throughout the selected years. The proposed graph presents the ability to analyze and compare data efficiently by visualizing multiple values simultaneously. </w:t>
       </w:r>
     </w:p>
+    <w:p/>
     <w:p>
       <w:r>
         <w:t>The example below showcases the yearly trend of the quantity of shrimp per province compared to its value on the market. The axes show the quantity and value range, and the points represent the year per which the statistic was applicable.</w:t>
@@ -809,67 +803,186 @@
     </w:p>
     <w:p>
       <w:r>
-        <w:t>The chart allows us to quickly understand the trend over the years and build analysis on the selected fishery market. The trends presented in show how the market was affected through the flow of time. For example, it is easy to notice the relatively steady and proportional growth of the quantity of shrimp in the market and its value from 1990 to 1994. However, the year 1995 has been significantly different in the rise of value compared to almost the same amount of shrimp being available at the market. That could be explained by some other events such as inflation of the currency or the increase of some other type of fish in the province</w:t>
+        <w:t xml:space="preserve">The chart allows us to quickly understand the trend over the years and build analysis on the selected fishery market. The trends presented in show how the market was affected through the flow of time. For example, it is easy to notice the relatively steady and proportional growth of the quantity of shrimp in the market and its value from 1990 to 1994. However, the year 1995 has been significantly different in the rise of value compared to almost the same amount </w:t>
+      </w:r>
+      <w:r>
+        <w:lastRenderedPageBreak/>
+        <w:t>of shrimp being available at the market. That could be explained by some other events such as inflation of the currency or the increase of some other type of fish in the province</w:t>
       </w:r>
       <w:r>
         <w:t>.</w:t>
       </w:r>
     </w:p>
-    <w:p>
+    <w:p/>
+    <w:p>
+      <w:r>
+        <w:t xml:space="preserve">Slide </w:t>
+      </w:r>
+      <w:r>
+        <w:t>19</w:t>
+      </w:r>
+    </w:p>
+    <w:p/>
+    <w:p>
+      <w:r>
+        <w:t xml:space="preserve">As a </w:t>
+      </w:r>
+      <w:proofErr w:type="gramStart"/>
+      <w:r>
+        <w:t xml:space="preserve">result </w:t>
+      </w:r>
+      <w:r>
+        <w:rPr>
+          <w:lang w:val="en-US"/>
+        </w:rPr>
+        <w:t> </w:t>
+      </w:r>
+      <w:r>
+        <w:t>of</w:t>
+      </w:r>
+      <w:proofErr w:type="gramEnd"/>
+      <w:r>
+        <w:t xml:space="preserve"> our investigations, we implemented four different visualizations for fishery management based on DFO data sources. These charts were designed as improvements to the reports discussed in previous sections.</w:t>
+      </w:r>
+      <w:r>
+        <w:rPr>
+          <w:lang w:val="en-US"/>
+        </w:rPr>
+        <w:t> </w:t>
+      </w:r>
+      <w:r>
+        <w:t xml:space="preserve"> Improvements to the developed visualizations will be summarized shortly. Given that visualizations are made suitable for web hosting, they can be uploaded to a remote server and users can access them using a browser without any additional software installed on their workstations.</w:t>
+      </w:r>
+      <w:r>
+        <w:rPr>
+          <w:lang w:val="en-US"/>
+        </w:rPr>
+        <w:t> </w:t>
+      </w:r>
+    </w:p>
+    <w:p>
+      <w:r>
+        <w:t>Task 1 helps the user to explore relations between fish values and amounts. Improvements can be listed like this: the ability to select/deselect fish types/provinces, zoom feature which allows users to see data for smaller date range without a need to re-render visualization. Task 2 is a scatter plot, which combines 3 dimensions: value, amount, year. Data points are connected by lines which gives the user a historical overview of fishery data. Using this chart, the user can see trends of the value/amount ratio for different fish types. Pie charts in task 3 show data like they are used for report summary. The grouping feature allows users to reduce the number of legends which is useful specifically for pie charts (it’s hard to read visuals with more than 5-6 legends presented). And last but not the least, visualization for task 4 is allows comparison of summary data for any two selected years. These kinds of bar charts are used by fishery management to see trends between consecutive years. Showing different dimensions on the same axis allows reducing clutter from creating duplicate bar charts for comparing price and quantity separately and makes the report chart easier to read for the end-user.</w:t>
+      </w:r>
+    </w:p>
+    <w:p/>
+    <w:p>
+      <w:r>
+        <w:t>Slide 2</w:t>
+      </w:r>
+      <w:r>
+        <w:t>0</w:t>
+      </w:r>
+    </w:p>
+    <w:p/>
+    <w:p>
+      <w:proofErr w:type="gramStart"/>
+      <w:r>
+        <w:t>After implementing the visualizations for this project, there</w:t>
+      </w:r>
+      <w:proofErr w:type="gramEnd"/>
+      <w:r>
+        <w:t xml:space="preserve"> are still some improvements that could be applied to the </w:t>
+      </w:r>
+      <w:proofErr w:type="spellStart"/>
+      <w:r>
+        <w:t>FishPlots</w:t>
+      </w:r>
+      <w:proofErr w:type="spellEnd"/>
+      <w:r>
+        <w:t xml:space="preserve"> that can make it more reliable for the user.</w:t>
+      </w:r>
+    </w:p>
+    <w:p>
+      <w:r>
+        <w:t>Firstly, bringing more data sources to explore wider range of marine issues. With this approach, scientists or management people can combine or compare charts built from different sources. This future improvement could provide broader and more unbiased knowledge of the problem the user is trying to investigate.</w:t>
+      </w:r>
+    </w:p>
+    <w:p>
+      <w:r>
+        <w:t xml:space="preserve">Secondly, saving visualization state (serialization) would be nice to have as an additional feature. In this case, users can share and discuss their visualizations without a need to re-apply settings. This improvement can be developed in several ways. For example, saving the state of </w:t>
+      </w:r>
+      <w:proofErr w:type="gramStart"/>
+      <w:r>
+        <w:t>particular visualization</w:t>
+      </w:r>
+      <w:proofErr w:type="gramEnd"/>
+      <w:r>
+        <w:t xml:space="preserve"> in JSON file on the user's machine. Next time when users want to use </w:t>
+      </w:r>
+      <w:proofErr w:type="spellStart"/>
+      <w:r>
+        <w:t>FishPlots</w:t>
+      </w:r>
+      <w:proofErr w:type="spellEnd"/>
+      <w:r>
+        <w:t xml:space="preserve">, they can just locate the file, upload it into the tool and there will be visuals in a saved state displayed on a screen. Another approach is serializing the state of visualization into a string (URL link). Then it can be used by another user who has access to the link. </w:t>
+      </w:r>
+      <w:proofErr w:type="spellStart"/>
+      <w:r>
+        <w:t>FishPlots</w:t>
+      </w:r>
+      <w:proofErr w:type="spellEnd"/>
+      <w:r>
+        <w:t xml:space="preserve"> will parse that URL and automatically apply all necessary settings.</w:t>
+      </w:r>
+    </w:p>
+    <w:p>
+      <w:r>
+        <w:t xml:space="preserve">And finally, users will most likely want to have synchronization of new data from sources. This improvement requires communication with data providers, implementing external APIs from </w:t>
+      </w:r>
       <w:r>
         <w:lastRenderedPageBreak/>
+        <w:t>their side. It is out of the scope for this visualization project but can be implemented using the REST approach.</w:t>
+      </w:r>
+    </w:p>
+    <w:p/>
+    <w:p/>
+    <w:p>
+      <w:r>
         <w:t>Slide 2</w:t>
       </w:r>
       <w:r>
-        <w:t>3</w:t>
-      </w:r>
-      <w:r>
-        <w:t xml:space="preserve"> -</w:t>
+        <w:t>1 - 22</w:t>
+      </w:r>
+    </w:p>
+    <w:p/>
+    <w:p>
+      <w:r>
+        <w:t>The summary charts</w:t>
       </w:r>
       <w:r>
         <w:t xml:space="preserve"> </w:t>
       </w:r>
       <w:r>
-        <w:t>2</w:t>
-      </w:r>
-      <w:r>
-        <w:t>4</w:t>
+        <w:t xml:space="preserve">allow identifying the top fish species by catch amount or value (price) per the selected year. This type of visualization enables a quick and clear understanding of the top fish species in the selected category. The summary information helps compare the data for different years. </w:t>
+      </w:r>
+    </w:p>
+    <w:p>
+      <w:r>
+        <w:t>There is also a grouping for fish types that have a small percentage of catch or value comparing to the others which is an improvement (for more than 20 legends, pie charts usually look overcrowded and not readable).</w:t>
+      </w:r>
+    </w:p>
+    <w:p>
+      <w:r>
+        <w:t xml:space="preserve">To make the chart user-friendly and structured, the number of legends is adapted depending on the top values per the selected year. </w:t>
+      </w:r>
+      <w:proofErr w:type="spellStart"/>
+      <w:r>
+        <w:t>FishPlots</w:t>
+      </w:r>
+      <w:proofErr w:type="spellEnd"/>
+      <w:r>
+        <w:t xml:space="preserve"> would sort and group the value ($) or catch quantities (tons) of fish types and assign the applicable percentage per type. The top fish types are separated into their own sections, and the rest is grouped into the category “other”. This solves a well-known problem of having too many unnecessary labels (legends). The chart also allows to expand the “Other” category and drill down to see more details for the fish types which are the “outliers” in the dataset. </w:t>
       </w:r>
     </w:p>
     <w:p/>
     <w:p>
       <w:r>
-        <w:t>The summary charts</w:t>
-      </w:r>
-      <w:r>
-        <w:t xml:space="preserve"> </w:t>
-      </w:r>
-      <w:r>
-        <w:t xml:space="preserve">allow identifying the top fish species by catch amount or value (price) per the selected year. This type of visualization enables a quick and clear understanding of the top fish species in the selected category. The summary information helps compare the data for different years. </w:t>
-      </w:r>
-    </w:p>
-    <w:p>
-      <w:r>
-        <w:t>There is also a grouping for fish types that have a small percentage of catch or value comparing to the others which is an improvement (for more than 20 legends, pie charts usually look overcrowded and not readable).</w:t>
-      </w:r>
-    </w:p>
-    <w:p>
-      <w:r>
-        <w:t xml:space="preserve">To make the chart user-friendly and structured, the number of legends is adapted depending on the top values per the selected year. </w:t>
-      </w:r>
-      <w:proofErr w:type="spellStart"/>
-      <w:r>
-        <w:t>FishPlots</w:t>
-      </w:r>
-      <w:proofErr w:type="spellEnd"/>
-      <w:r>
-        <w:t xml:space="preserve"> would sort and group the value ($) or catch quantities (tons) of fish types and assign the applicable percentage per type. The top fish types are separated into their own sections, and the rest is grouped into the category “other”. This solves a well-known problem of having too many unnecessary labels (legends). The chart also allows to expand the “Other” category and drill down to see more details for the fish types which are the “outliers” in the dataset. </w:t>
-      </w:r>
-    </w:p>
-    <w:p/>
-    <w:p>
-      <w:r>
-        <w:t>Slide 25 – 26</w:t>
+        <w:t xml:space="preserve">Slide </w:t>
+      </w:r>
+      <w:r>
+        <w:t>23 - 24</w:t>
       </w:r>
     </w:p>
     <w:p/>
@@ -915,119 +1028,6 @@
       </w:r>
     </w:p>
     <w:p/>
-    <w:p>
-      <w:r>
-        <w:t>Slide 27</w:t>
-      </w:r>
-    </w:p>
-    <w:p/>
-    <w:p>
-      <w:r>
-        <w:t xml:space="preserve">As a </w:t>
-      </w:r>
-      <w:proofErr w:type="gramStart"/>
-      <w:r>
-        <w:t xml:space="preserve">result </w:t>
-      </w:r>
-      <w:r>
-        <w:rPr>
-          <w:lang w:val="en-US"/>
-        </w:rPr>
-        <w:t> </w:t>
-      </w:r>
-      <w:r>
-        <w:t>of</w:t>
-      </w:r>
-      <w:proofErr w:type="gramEnd"/>
-      <w:r>
-        <w:t xml:space="preserve"> our investigations, we implemented four different visualizations for fishery management based on DFO data sources. These charts were designed as improvements to the reports discussed in previous sections.</w:t>
-      </w:r>
-      <w:r>
-        <w:rPr>
-          <w:lang w:val="en-US"/>
-        </w:rPr>
-        <w:t> </w:t>
-      </w:r>
-      <w:r>
-        <w:t xml:space="preserve"> Improvements to the developed visualizations will be summarized shortly. Given that visualizations are made suitable for web hosting, they can be uploaded to a remote server and users can access them using a browser without any additional software installed on their workstations.</w:t>
-      </w:r>
-      <w:r>
-        <w:rPr>
-          <w:lang w:val="en-US"/>
-        </w:rPr>
-        <w:t> </w:t>
-      </w:r>
-    </w:p>
-    <w:p>
-      <w:r>
-        <w:lastRenderedPageBreak/>
-        <w:t>Task 1 helps the user to explore relations between fish values and amounts. Improvements can be listed like this: the ability to select/deselect fish types/provinces, zoom feature which allows users to see data for smaller date range without a need to re-render visualization. Task 2 is a scatter plot, which combines 3 dimensions: value, amount, year. Data points are connected by lines which gives the user a historical overview of fishery data. Using this chart, the user can see trends of the value/amount ratio for different fish types. Pie charts in task 3 show data like they are used for report summary. The grouping feature allows users to reduce the number of legends which is useful specifically for pie charts (it’s hard to read visuals with more than 5-6 legends presented). And last but not the least, visualization for task 4 is allows comparison of summary data for any two selected years. These kinds of bar charts are used by fishery management to see trends between consecutive years. Showing different dimensions on the same axis allows reducing clutter from creating duplicate bar charts for comparing price and quantity separately and makes the report chart easier to read for the end-user.</w:t>
-      </w:r>
-    </w:p>
-    <w:p/>
-    <w:p>
-      <w:r>
-        <w:t>Slide 28</w:t>
-      </w:r>
-    </w:p>
-    <w:p/>
-    <w:p>
-      <w:proofErr w:type="gramStart"/>
-      <w:r>
-        <w:t>After implementing the visualizations for this project, there</w:t>
-      </w:r>
-      <w:proofErr w:type="gramEnd"/>
-      <w:r>
-        <w:t xml:space="preserve"> are still some improvements that could be applied to the </w:t>
-      </w:r>
-      <w:proofErr w:type="spellStart"/>
-      <w:r>
-        <w:t>FishPlots</w:t>
-      </w:r>
-      <w:proofErr w:type="spellEnd"/>
-      <w:r>
-        <w:t xml:space="preserve"> that can make it more reliable for the user.</w:t>
-      </w:r>
-    </w:p>
-    <w:p>
-      <w:r>
-        <w:t>Firstly, bringing more data sources to explore wider range of marine issues. With this approach, scientists or management people can combine or compare charts built from different sources. This future improvement could provide broader and more unbiased knowledge of the problem the user is trying to investigate.</w:t>
-      </w:r>
-    </w:p>
-    <w:p>
-      <w:r>
-        <w:t xml:space="preserve">Secondly, saving visualization state (serialization) would be nice to have as an additional feature. In this case, users can share and discuss their visualizations without a need to re-apply settings. This improvement can be developed in several ways. For example, saving the state of </w:t>
-      </w:r>
-      <w:proofErr w:type="gramStart"/>
-      <w:r>
-        <w:t>particular visualization</w:t>
-      </w:r>
-      <w:proofErr w:type="gramEnd"/>
-      <w:r>
-        <w:t xml:space="preserve"> in JSON file on the user's machine. Next time when users want to use </w:t>
-      </w:r>
-      <w:proofErr w:type="spellStart"/>
-      <w:r>
-        <w:t>FishPlots</w:t>
-      </w:r>
-      <w:proofErr w:type="spellEnd"/>
-      <w:r>
-        <w:t xml:space="preserve">, they can just locate the file, upload it into the tool and there will be visuals in a saved state displayed on a screen. Another approach is serializing the state of visualization into a string (URL link). Then it can be used by another user who has access to the link. </w:t>
-      </w:r>
-      <w:proofErr w:type="spellStart"/>
-      <w:r>
-        <w:t>FishPlots</w:t>
-      </w:r>
-      <w:proofErr w:type="spellEnd"/>
-      <w:r>
-        <w:t xml:space="preserve"> will parse that URL and automatically apply all necessary settings.</w:t>
-      </w:r>
-    </w:p>
-    <w:p>
-      <w:r>
-        <w:t>And finally, users will most likely want to have synchronization of new data from sources. This improvement requires communication with data providers, implementing external APIs from their side. It is out of the scope for this visualization project but can be implemented using the REST approach.</w:t>
-      </w:r>
-    </w:p>
     <w:p/>
     <w:p/>
     <w:p/>
@@ -4133,6 +4133,7 @@
   <w:style w:type="character" w:default="1" w:styleId="DefaultParagraphFont">
     <w:name w:val="Default Paragraph Font"/>
     <w:uiPriority w:val="1"/>
+    <w:semiHidden/>
     <w:unhideWhenUsed/>
   </w:style>
   <w:style w:type="table" w:default="1" w:styleId="TableNormal">

</xml_diff>